<commit_message>
Further Milestone 4 edits
</commit_message>
<xml_diff>
--- a/Project Documentation/Milestone 4.docx
+++ b/Project Documentation/Milestone 4.docx
@@ -141,15 +141,7 @@
         <w:jc w:val="center"/>
       </w:pPr>
       <w:r>
-        <w:t xml:space="preserve">Ivan </w:t>
-      </w:r>
-      <w:proofErr w:type="spellStart"/>
-      <w:r>
-        <w:t>Maykov</w:t>
-      </w:r>
-      <w:proofErr w:type="spellEnd"/>
-      <w:r>
-        <w:t>: Product Owner</w:t>
+        <w:t>Ivan Maykov: Product Owner</w:t>
       </w:r>
     </w:p>
     <w:p>
@@ -172,13 +164,8 @@
       <w:pPr>
         <w:jc w:val="center"/>
       </w:pPr>
-      <w:proofErr w:type="spellStart"/>
-      <w:r>
-        <w:t>Sha’Quana</w:t>
-      </w:r>
-      <w:proofErr w:type="spellEnd"/>
-      <w:r>
-        <w:t xml:space="preserve"> Jones: Team Member</w:t>
+      <w:r>
+        <w:t>Sha’Quana Jones: Team Member</w:t>
       </w:r>
     </w:p>
     <w:p>
@@ -269,10 +256,7 @@
               <w:jc w:val="center"/>
             </w:pPr>
             <w:r>
-              <w:t>1.0 – 04/16</w:t>
-            </w:r>
-            <w:r>
-              <w:t>/2018</w:t>
+              <w:t>1.0 – 04/16/2018</w:t>
             </w:r>
           </w:p>
         </w:tc>
@@ -366,17 +350,70 @@
       <w:r>
         <w:t xml:space="preserve">As the game only requires an internet connection and a web browser, it enables players to play with others regardless if they’re using a smartphone, desktop, or laptop computer. </w:t>
       </w:r>
-    </w:p>
-    <w:p/>
-    <w:p>
-      <w:r>
-        <w:t xml:space="preserve">The game works like this. You have a number of players on their phones join a game. One of the people will be selected to be a witch, everyone else is a villager. The game is played in rounds. Each round the players discuss who is the witch. After a certain period of time, the other players vote on who is the witch. That person is removed from the game (loses, is killed). If they are correct, the surviving villagers win. If they are wrong, the witch kills a villager. The witch wins if they are the last man standing or it’s just them and one villager. Players have </w:t>
-      </w:r>
-      <w:r>
-        <w:t>a chat that enables them to communicate with others during a round</w:t>
-      </w:r>
-      <w:r>
-        <w:t>. This allows the game to be played in long and short distance.</w:t>
+      <w:r>
+        <w:t>The game starts with one player</w:t>
+      </w:r>
+      <w:r>
+        <w:t xml:space="preserve"> </w:t>
+      </w:r>
+      <w:r>
+        <w:t>being selected as the witch while</w:t>
+      </w:r>
+      <w:r>
+        <w:t xml:space="preserve"> everyone else is a village</w:t>
+      </w:r>
+      <w:r>
+        <w:t>r. The game is played in roun</w:t>
+      </w:r>
+      <w:r>
+        <w:t>ds, with</w:t>
+      </w:r>
+      <w:r>
+        <w:t xml:space="preserve"> </w:t>
+      </w:r>
+      <w:r>
+        <w:t>players using</w:t>
+      </w:r>
+      <w:r>
+        <w:t xml:space="preserve"> </w:t>
+      </w:r>
+      <w:r>
+        <w:t>a chat that enables them to commun</w:t>
+      </w:r>
+      <w:r>
+        <w:t>icate with others during it.</w:t>
+      </w:r>
+      <w:r>
+        <w:t xml:space="preserve"> </w:t>
+      </w:r>
+      <w:r>
+        <w:t>After a certain period of time, the other players vote on who is the witch. That person i</w:t>
+      </w:r>
+      <w:r>
+        <w:t>s removed from the game (loses/</w:t>
+      </w:r>
+      <w:r>
+        <w:t xml:space="preserve">is killed). If they are correct, the surviving villagers win. If they are wrong, the witch kills a villager. The witch wins if they are the last man standing or it’s just them and one villager. </w:t>
+      </w:r>
+      <w:r>
+        <w:t>As it is browser-based,</w:t>
+      </w:r>
+      <w:r>
+        <w:t xml:space="preserve"> the game</w:t>
+      </w:r>
+      <w:r>
+        <w:t xml:space="preserve"> is able</w:t>
+      </w:r>
+      <w:r>
+        <w:t xml:space="preserve"> to be played </w:t>
+      </w:r>
+      <w:r>
+        <w:t>regardless of physical distance to other players</w:t>
+      </w:r>
+      <w:bookmarkStart w:id="0" w:name="_GoBack"/>
+      <w:bookmarkEnd w:id="0"/>
+      <w:r>
+        <w:t>.</w:t>
       </w:r>
     </w:p>
     <w:p/>
@@ -552,89 +589,88 @@
         <w:rPr>
           <w:b/>
         </w:rPr>
+        <w:t>2.3</w:t>
+      </w:r>
+      <w:r>
+        <w:rPr>
+          <w:b/>
+        </w:rPr>
+        <w:t xml:space="preserve"> Usability Test Plan</w:t>
+      </w:r>
+    </w:p>
+    <w:p/>
+    <w:p>
+      <w:r>
         <w:lastRenderedPageBreak/>
-        <w:t>2.3</w:t>
-      </w:r>
-      <w:r>
+        <w:t xml:space="preserve">Overview: This usability test plan will test Witch Hunt’s voting during its development. Voting in the game works as such. You have a number of players on their phones join a game. One of the people will be selected to be a witch, everyone else is a villager. The game is played in rounds. Each round the players discuss who is the witch. After a certain period of time, the other players vote on who is the witch. That person is removed from the game (loses, is killed). If they are correct, the surviving villagers win. If they are wrong, the witch kills a villager. The witch wins if they are the last man standing or it’s just them and one villager. This test will establish user performance as well as test for any design inconsistencies to ensure a functional and pleasing game. Design errors will include testing for design (presentation), navigation errors (visual flow of game) and user requirements (ensuring user is satisfied with game functionality). The usability test will use multiple games to test the functions of the game itself and use the players as the user group to provide feedback on any inconsistencies that may arise through testing. The testing will begin with the players roles being set and the rounds to determine which player is the witch in play. We will check for any errors in design at this point and make sure user performance is successful in connection for communicating to determine the witch. We will then test for the code to count those who have been “killed” to be unable to play the game but see the end results of who won. After many rounds there will be a point where voting of who is the witch will take place and we will test the design it total of navigation and so on. </w:t>
+      </w:r>
+    </w:p>
+    <w:p/>
+    <w:p>
+      <w:r>
+        <w:t>Plan: The first step in planning will be to ensure that the URL in which the game takes place works and can be accessed by users of the game. Completion Criteria will include either the witch winning</w:t>
+      </w:r>
+      <w:r>
+        <w:t xml:space="preserve"> </w:t>
+      </w:r>
+      <w:r>
+        <w:t xml:space="preserve">(By being the last man standing or face to face with one villager) or the villagers who are trying to take the witch out (guess) guessing right on which player is the witch. We as a group are the intended user to ensure the proper testing for a successful and satisfying game. Our goal is to provide a great design visually as well as maintaining a functional and free flowing game for all users to enjoy. The starting point of our game would be for either a user to log in or create a login in order to have access to witch hunt. These aspects will contribute to the testing to ensure the voting of the game is functional as it’s an important piece, without it there is no point to the game as the goal is to guess the witch and win! </w:t>
+      </w:r>
+    </w:p>
+    <w:p/>
+    <w:p>
+      <w:r>
+        <w:t>Questionnaire Form: Choose from the following questionnaire by clicking on the response that best fits your feelings on the following characterizations where 1=Strongly Disagree, 2=Disagree, 3Neither Agree Nor Disagree, 4=Agree and 5Strongly Agree.</w:t>
+      </w:r>
+    </w:p>
+    <w:p/>
+    <w:p>
+      <w:pPr>
         <w:rPr>
           <w:b/>
         </w:rPr>
-        <w:t xml:space="preserve"> Usability Test Plan</w:t>
-      </w:r>
-    </w:p>
-    <w:p/>
-    <w:p>
-      <w:r>
-        <w:t xml:space="preserve">Overview: This usability test plan will test Witch Hunt’s voting during its development. Voting in the game works as such. You have a number of players on their phones join a game. One of the people will be selected to be a witch, everyone else is a villager. The game is played in rounds. Each round the players discuss who is the witch. After a certain period of time, the other players vote on who is the witch. That person is removed from the game (loses, is killed). If they are correct, the surviving villagers win. If they are wrong, the witch kills a villager. The witch wins if they are the last man standing or it’s just them and one villager. This test will establish user performance as well as test for any design inconsistencies to ensure a functional and pleasing game. Design errors will include testing for design (presentation), navigation errors (visual flow of game) and user requirements (ensuring user is satisfied with game functionality). The usability test will use multiple games to test the functions of the game itself and use the players as the user group to provide feedback on any inconsistencies that may arise through testing. The testing will begin with the players roles being set and the rounds to determine which player is the witch in play. We will check for any errors in design at this point and make sure user performance is successful in connection for communicating to determine the witch. We will then test for the code to count those who have been “killed” to be unable to play the game but see the end results of who won. After many rounds there will be a point where voting of who is the witch will take place and we will test the design it total of navigation and so on. </w:t>
-      </w:r>
-    </w:p>
-    <w:p/>
-    <w:p>
-      <w:r>
-        <w:t>Plan: The first step in planning will be to ensure that the URL in which the game takes place works and can be accessed by users of the game. Completion Criteria will include either the witch winning</w:t>
-      </w:r>
-      <w:r>
-        <w:t xml:space="preserve"> </w:t>
-      </w:r>
-      <w:r>
-        <w:t xml:space="preserve">(By being the last man standing or face to face with one villager) or the villagers who are trying to take the witch out (guess) guessing right on which player is the witch. We as a group are the intended user to ensure the proper testing for a successful and satisfying game. Our goal is to provide a great design visually as well as maintaining a functional and free flowing game for all users to enjoy. The starting point of our game would be for either a user to log in or create a login in order to have access to witch hunt. These aspects will contribute to the testing to ensure the voting of the game is functional as it’s an important piece, without it there is no point to the game as the goal is to guess the witch and win! </w:t>
-      </w:r>
-    </w:p>
-    <w:p/>
-    <w:p>
-      <w:r>
-        <w:t xml:space="preserve">Questionnaire Form: Choose from the following questionnaire by clicking on the response that best fits your feelings on the following characterizations where 1=Strongly Disagree, 2=Disagree, 3Neither Agree </w:t>
-      </w:r>
-      <w:proofErr w:type="gramStart"/>
-      <w:r>
-        <w:t>Nor</w:t>
-      </w:r>
-      <w:proofErr w:type="gramEnd"/>
-      <w:r>
-        <w:t xml:space="preserve"> Disagree, 4=Agree and 5Strongly Agree.</w:t>
-      </w:r>
-    </w:p>
-    <w:p/>
-    <w:p>
-      <w:pPr>
+      </w:pPr>
+      <w:r>
         <w:rPr>
           <w:b/>
         </w:rPr>
-      </w:pPr>
+        <w:t>2.4</w:t>
+      </w:r>
       <w:r>
         <w:rPr>
           <w:b/>
         </w:rPr>
-        <w:t>2.4</w:t>
-      </w:r>
-      <w:r>
+        <w:t xml:space="preserve"> QA test plan</w:t>
+      </w:r>
+    </w:p>
+    <w:p/>
+    <w:p/>
+    <w:p/>
+    <w:p>
+      <w:pPr>
         <w:rPr>
           <w:b/>
         </w:rPr>
-        <w:t xml:space="preserve"> QA test plan</w:t>
-      </w:r>
-    </w:p>
-    <w:p/>
-    <w:p/>
-    <w:p/>
-    <w:p>
-      <w:pPr>
+      </w:pPr>
+      <w:r>
         <w:rPr>
           <w:b/>
         </w:rPr>
-      </w:pPr>
+        <w:t>2.5</w:t>
+      </w:r>
       <w:r>
         <w:rPr>
           <w:b/>
         </w:rPr>
-        <w:t>2.5</w:t>
-      </w:r>
-      <w:r>
+        <w:t xml:space="preserve"> Code Review</w:t>
+      </w:r>
+    </w:p>
+    <w:p>
+      <w:pPr>
         <w:rPr>
           <w:b/>
         </w:rPr>
-        <w:t xml:space="preserve"> Code Review</w:t>
-      </w:r>
+      </w:pPr>
     </w:p>
     <w:p>
       <w:pPr>
@@ -643,122 +679,113 @@
         </w:rPr>
       </w:pPr>
     </w:p>
-    <w:p>
-      <w:pPr>
+    <w:p/>
+    <w:p>
+      <w:r>
         <w:rPr>
           <w:b/>
         </w:rPr>
-      </w:pPr>
-    </w:p>
-    <w:p/>
-    <w:p>
-      <w:r>
+        <w:t>2.6 Self-check on best practices for security</w:t>
+      </w:r>
+    </w:p>
+    <w:p/>
+    <w:p>
+      <w:r>
+        <w:lastRenderedPageBreak/>
+        <w:t xml:space="preserve">For the application, the only way to play is if the user has a username and password. The </w:t>
+      </w:r>
+      <w:r>
+        <w:t>username</w:t>
+      </w:r>
+      <w:r>
+        <w:t xml:space="preserve"> will be visible to other players and therefore does not require extensive security measures. However, the player’s password needs to be protected to prevent unauthorized </w:t>
+      </w:r>
+      <w:r>
+        <w:t>access</w:t>
+      </w:r>
+      <w:r>
+        <w:t>. Therefore, the player’s password will be encrypted when sent to the server for storage</w:t>
+      </w:r>
+      <w:r>
+        <w:t xml:space="preserve"> when the player creates a login</w:t>
+      </w:r>
+      <w:r>
+        <w:t>.</w:t>
+      </w:r>
+    </w:p>
+    <w:p/>
+    <w:p>
+      <w:r>
+        <w:t>Password encryption has been verified and</w:t>
+      </w:r>
+      <w:r>
+        <w:t xml:space="preserve"> password</w:t>
+      </w:r>
+      <w:r>
+        <w:t xml:space="preserve"> inputs have been tested</w:t>
+      </w:r>
+      <w:r>
+        <w:t xml:space="preserve"> using the following </w:t>
+      </w:r>
+      <w:r>
+        <w:t xml:space="preserve">input </w:t>
+      </w:r>
+      <w:r>
+        <w:t>set:</w:t>
+      </w:r>
+    </w:p>
+    <w:p/>
+    <w:p>
+      <w:r>
+        <w:t xml:space="preserve">{ </w:t>
+      </w:r>
+    </w:p>
+    <w:p>
+      <w:r>
+        <w:t>12345678</w:t>
+      </w:r>
+    </w:p>
+    <w:p>
+      <w:r>
+        <w:t>Dj38hs9k</w:t>
+      </w:r>
+    </w:p>
+    <w:p>
+      <w:r>
+        <w:t>J8h83hsa</w:t>
+      </w:r>
+    </w:p>
+    <w:p>
+      <w:r>
+        <w:t>8djfn451</w:t>
+      </w:r>
+    </w:p>
+    <w:p>
+      <w:r>
+        <w:t>34mkd81q</w:t>
+      </w:r>
+    </w:p>
+    <w:p>
+      <w:r>
+        <w:t>30nhA73d</w:t>
+      </w:r>
+    </w:p>
+    <w:p>
+      <w:r>
+        <w:t>}</w:t>
+      </w:r>
+    </w:p>
+    <w:p/>
+    <w:p>
+      <w:pPr>
         <w:rPr>
           <w:b/>
         </w:rPr>
-        <w:lastRenderedPageBreak/>
-        <w:t>2.6 Self-check on best practices for security</w:t>
-      </w:r>
-    </w:p>
-    <w:p/>
-    <w:p>
-      <w:r>
-        <w:t xml:space="preserve">For the application, the only way to play is if the user has a username and password. The </w:t>
-      </w:r>
-      <w:r>
-        <w:t>username</w:t>
-      </w:r>
-      <w:r>
-        <w:t xml:space="preserve"> will be visible to other players and therefore does not require extensive security measures. However, the player’s password needs to be protected to prevent unauthorized </w:t>
-      </w:r>
-      <w:r>
-        <w:t>access</w:t>
-      </w:r>
-      <w:r>
-        <w:t>. Therefore, the player’s password will be encrypted when sent to the server for storage</w:t>
-      </w:r>
-      <w:r>
-        <w:t xml:space="preserve"> when the player creates a login</w:t>
-      </w:r>
-      <w:r>
-        <w:t>.</w:t>
-      </w:r>
-    </w:p>
-    <w:p/>
-    <w:p>
-      <w:r>
-        <w:t>Password encryption has been verified and</w:t>
-      </w:r>
-      <w:r>
-        <w:t xml:space="preserve"> password</w:t>
-      </w:r>
-      <w:r>
-        <w:t xml:space="preserve"> inputs have been tested</w:t>
-      </w:r>
-      <w:r>
-        <w:t xml:space="preserve"> using the following </w:t>
-      </w:r>
-      <w:r>
-        <w:t xml:space="preserve">input </w:t>
-      </w:r>
-      <w:r>
-        <w:t>set:</w:t>
-      </w:r>
-      <w:bookmarkStart w:id="0" w:name="_GoBack"/>
-      <w:bookmarkEnd w:id="0"/>
-    </w:p>
-    <w:p/>
-    <w:p>
-      <w:r>
-        <w:t xml:space="preserve">{ </w:t>
-      </w:r>
-    </w:p>
-    <w:p>
-      <w:r>
-        <w:t>12345678</w:t>
-      </w:r>
-    </w:p>
-    <w:p>
-      <w:r>
-        <w:t>Dj38hs9k</w:t>
-      </w:r>
-    </w:p>
-    <w:p>
-      <w:r>
-        <w:t>J8h83hsa</w:t>
-      </w:r>
-    </w:p>
-    <w:p>
-      <w:r>
-        <w:t>8djfn451</w:t>
-      </w:r>
-    </w:p>
-    <w:p>
-      <w:r>
-        <w:t>34mkd81q</w:t>
-      </w:r>
-    </w:p>
-    <w:p>
-      <w:r>
-        <w:t>30nhA73d</w:t>
-      </w:r>
-    </w:p>
-    <w:p>
-      <w:r>
-        <w:t>}</w:t>
-      </w:r>
-    </w:p>
-    <w:p/>
-    <w:p>
-      <w:pPr>
+      </w:pPr>
+      <w:r>
         <w:rPr>
           <w:b/>
         </w:rPr>
-      </w:pPr>
-      <w:r>
-        <w:rPr>
-          <w:b/>
-        </w:rPr>
         <w:t>2.7 Self-check on nonfunctional specs</w:t>
       </w:r>
     </w:p>
@@ -849,7 +876,6 @@
     <w:p/>
     <w:p>
       <w:r>
-        <w:lastRenderedPageBreak/>
         <w:t xml:space="preserve">8. User Signup – Simple and quick signup with limited user personal </w:t>
       </w:r>
       <w:r>

</xml_diff>